<commit_message>
Ajout Documents Chapitre 2 4ème
</commit_message>
<xml_diff>
--- a/Cours/4eme/Base/Chapitre_1/Documents/Chapitre 1 - Nombres premiers (Complet).docx
+++ b/Cours/4eme/Base/Chapitre_1/Documents/Chapitre 1 - Nombres premiers (Complet).docx
@@ -23,21 +23,7 @@
           <w:rFonts w:eastAsia="Times New Roman" w:cs="Times New Roman"/>
           <w:lang w:eastAsia="fr-FR"/>
         </w:rPr>
-        <w:t xml:space="preserve">Jean a confectionné des truffes au chocolat. Il souhaite les disposer de telle sorte qu'elles puissent former </w:t>
-      </w:r>
-      <w:r>
-        <w:rPr>
-          <w:rFonts w:eastAsia="Times New Roman" w:cs="Times New Roman"/>
-          <w:lang w:eastAsia="fr-FR"/>
-        </w:rPr>
-        <w:t>un rectangle un fois rangé</w:t>
-      </w:r>
-      <w:r>
-        <w:rPr>
-          <w:rFonts w:eastAsia="Times New Roman" w:cs="Times New Roman"/>
-          <w:lang w:eastAsia="fr-FR"/>
-        </w:rPr>
-        <w:t xml:space="preserve">, sans espace vide. </w:t>
+        <w:t xml:space="preserve">Jean a confectionné des truffes au chocolat. Il souhaite les disposer de telle sorte qu'elles puissent former un rectangle un fois rangé, sans espace vide. </w:t>
       </w:r>
     </w:p>
     <w:p>
@@ -4713,11 +4699,13 @@
       <w:pPr>
         <w:pStyle w:val="Titre2"/>
       </w:pPr>
+      <w:bookmarkStart w:id="0" w:name="_Hlk209705233"/>
       <w:r>
         <w:lastRenderedPageBreak/>
         <w:t>Multiples et diviseurs :</w:t>
       </w:r>
     </w:p>
+    <w:bookmarkEnd w:id="0"/>
     <w:p>
       <w:r>
         <w:rPr>
@@ -4806,15 +4794,7 @@
                                 <w:sz w:val="24"/>
                                 <w:szCs w:val="24"/>
                               </w:rPr>
-                              <w:t xml:space="preserve"> </w:t>
-                            </w:r>
-                            <w:r>
-                              <w:rPr>
-                                <w:rFonts w:ascii="Cambria Math" w:hAnsi="Cambria Math"/>
-                                <w:sz w:val="24"/>
-                                <w:szCs w:val="24"/>
-                              </w:rPr>
-                              <w:t xml:space="preserve">est un </w:t>
+                              <w:t xml:space="preserve"> est un </w:t>
                             </w:r>
                             <w:r>
                               <w:rPr>
@@ -4915,15 +4895,7 @@
                                 <w:sz w:val="24"/>
                                 <w:szCs w:val="24"/>
                               </w:rPr>
-                              <w:t xml:space="preserve"> </w:t>
-                            </w:r>
-                            <w:r>
-                              <w:rPr>
-                                <w:rFonts w:ascii="Cambria Math" w:hAnsi="Cambria Math"/>
-                                <w:sz w:val="24"/>
-                                <w:szCs w:val="24"/>
-                              </w:rPr>
-                              <w:t xml:space="preserve">par </w:t>
+                              <w:t xml:space="preserve"> par </w:t>
                             </w:r>
                             <m:oMath>
                               <m:r>
@@ -5037,15 +5009,7 @@
                                 <w:sz w:val="24"/>
                                 <w:szCs w:val="24"/>
                               </w:rPr>
-                              <w:t xml:space="preserve"> </w:t>
-                            </w:r>
-                            <w:r>
-                              <w:rPr>
-                                <w:rFonts w:ascii="Cambria Math" w:hAnsi="Cambria Math"/>
-                                <w:sz w:val="24"/>
-                                <w:szCs w:val="24"/>
-                              </w:rPr>
-                              <w:t xml:space="preserve">ou que </w:t>
+                              <w:t xml:space="preserve"> ou que </w:t>
                             </w:r>
                             <m:oMath>
                               <m:r>
@@ -5064,15 +5028,7 @@
                                 <w:sz w:val="24"/>
                                 <w:szCs w:val="24"/>
                               </w:rPr>
-                              <w:t xml:space="preserve"> </w:t>
-                            </w:r>
-                            <w:r>
-                              <w:rPr>
-                                <w:rFonts w:ascii="Cambria Math" w:hAnsi="Cambria Math"/>
-                                <w:sz w:val="24"/>
-                                <w:szCs w:val="24"/>
-                              </w:rPr>
-                              <w:t xml:space="preserve">est </w:t>
+                              <w:t xml:space="preserve"> est </w:t>
                             </w:r>
                             <w:r>
                               <w:rPr>
@@ -5165,15 +5121,7 @@
                           <w:sz w:val="24"/>
                           <w:szCs w:val="24"/>
                         </w:rPr>
-                        <w:t xml:space="preserve"> </w:t>
-                      </w:r>
-                      <w:r>
-                        <w:rPr>
-                          <w:rFonts w:ascii="Cambria Math" w:hAnsi="Cambria Math"/>
-                          <w:sz w:val="24"/>
-                          <w:szCs w:val="24"/>
-                        </w:rPr>
-                        <w:t xml:space="preserve">est un </w:t>
+                        <w:t xml:space="preserve"> est un </w:t>
                       </w:r>
                       <w:r>
                         <w:rPr>
@@ -5274,15 +5222,7 @@
                           <w:sz w:val="24"/>
                           <w:szCs w:val="24"/>
                         </w:rPr>
-                        <w:t xml:space="preserve"> </w:t>
-                      </w:r>
-                      <w:r>
-                        <w:rPr>
-                          <w:rFonts w:ascii="Cambria Math" w:hAnsi="Cambria Math"/>
-                          <w:sz w:val="24"/>
-                          <w:szCs w:val="24"/>
-                        </w:rPr>
-                        <w:t xml:space="preserve">par </w:t>
+                        <w:t xml:space="preserve"> par </w:t>
                       </w:r>
                       <m:oMath>
                         <m:r>
@@ -5396,15 +5336,7 @@
                           <w:sz w:val="24"/>
                           <w:szCs w:val="24"/>
                         </w:rPr>
-                        <w:t xml:space="preserve"> </w:t>
-                      </w:r>
-                      <w:r>
-                        <w:rPr>
-                          <w:rFonts w:ascii="Cambria Math" w:hAnsi="Cambria Math"/>
-                          <w:sz w:val="24"/>
-                          <w:szCs w:val="24"/>
-                        </w:rPr>
-                        <w:t xml:space="preserve">ou que </w:t>
+                        <w:t xml:space="preserve"> ou que </w:t>
                       </w:r>
                       <m:oMath>
                         <m:r>
@@ -5423,15 +5355,7 @@
                           <w:sz w:val="24"/>
                           <w:szCs w:val="24"/>
                         </w:rPr>
-                        <w:t xml:space="preserve"> </w:t>
-                      </w:r>
-                      <w:r>
-                        <w:rPr>
-                          <w:rFonts w:ascii="Cambria Math" w:hAnsi="Cambria Math"/>
-                          <w:sz w:val="24"/>
-                          <w:szCs w:val="24"/>
-                        </w:rPr>
-                        <w:t xml:space="preserve">est </w:t>
+                        <w:t xml:space="preserve"> est </w:t>
                       </w:r>
                       <w:r>
                         <w:rPr>
@@ -5504,25 +5428,18 @@
     </w:p>
     <w:p>
       <w:pPr>
-        <w:pStyle w:val="Paragraphedeliste"/>
-        <w:numPr>
-          <w:ilvl w:val="0"/>
-          <w:numId w:val="31"/>
-        </w:numPr>
         <w:spacing w:before="100" w:beforeAutospacing="1" w:after="100" w:afterAutospacing="1" w:line="240" w:lineRule="auto"/>
         <w:rPr>
           <w:rFonts w:eastAsia="Times New Roman" w:cs="Times New Roman"/>
           <w:lang w:eastAsia="fr-FR"/>
         </w:rPr>
       </w:pPr>
+      <w:bookmarkStart w:id="1" w:name="_Hlk209705259"/>
       <w:r>
-        <w:t>es</w:t>
+        <w:t xml:space="preserve">512 </w:t>
       </w:r>
       <w:r>
-        <w:t xml:space="preserve">t un multiple de 16 car </w:t>
-      </w:r>
-      <w:r>
-        <w:t xml:space="preserve">512 = 16 </w:t>
+        <w:t xml:space="preserve">est un multiple de 16 car 512 = 16 </w:t>
       </w:r>
       <m:oMath>
         <m:r>
@@ -5553,6 +5470,8 @@
       <w:pPr>
         <w:pStyle w:val="Titre2"/>
       </w:pPr>
+      <w:bookmarkStart w:id="2" w:name="_Hlk209705271"/>
+      <w:bookmarkEnd w:id="1"/>
       <w:r>
         <w:t>Nombres premiers</w:t>
       </w:r>
@@ -5560,6 +5479,7 @@
         <w:t xml:space="preserve"> :</w:t>
       </w:r>
     </w:p>
+    <w:bookmarkEnd w:id="2"/>
     <w:p>
       <w:pPr>
         <w:spacing w:before="100" w:beforeAutospacing="1" w:after="100" w:afterAutospacing="1" w:line="240" w:lineRule="auto"/>
@@ -5997,10 +5917,7 @@
         <w:t xml:space="preserve"> – </w:t>
       </w:r>
       <w:r>
-        <w:t xml:space="preserve">Critères de </w:t>
-      </w:r>
-      <w:r>
-        <w:t>divisibilité</w:t>
+        <w:t>Critères de divisibilité</w:t>
       </w:r>
       <w:r>
         <w:t xml:space="preserve"> :</w:t>
@@ -6066,10 +5983,7 @@
         <w:t>I</w:t>
       </w:r>
       <w:r>
-        <w:t>I</w:t>
-      </w:r>
-      <w:r>
-        <w:t>I</w:t>
+        <w:t>II</w:t>
       </w:r>
       <w:r>
         <w:t xml:space="preserve"> – </w:t>
@@ -11967,7 +11881,6 @@
   </w:num>
   <w:num w:numId="29" w16cid:durableId="353503196">
     <w:abstractNumId w:val="17"/>
-    <w:lvlOverride w:ilvl="0"/>
   </w:num>
   <w:num w:numId="30" w16cid:durableId="1147169790">
     <w:abstractNumId w:val="17"/>
@@ -12425,7 +12338,7 @@
     <w:uiPriority w:val="9"/>
     <w:unhideWhenUsed/>
     <w:qFormat/>
-    <w:rsid w:val="00063CC9"/>
+    <w:rsid w:val="001C4DB8"/>
     <w:pPr>
       <w:keepNext/>
       <w:keepLines/>
@@ -12436,10 +12349,9 @@
       <w:outlineLvl w:val="1"/>
     </w:pPr>
     <w:rPr>
-      <w:rFonts w:ascii="Arial" w:eastAsiaTheme="majorEastAsia" w:hAnsi="Arial" w:cstheme="majorBidi"/>
+      <w:rFonts w:eastAsiaTheme="majorEastAsia" w:cstheme="majorBidi"/>
       <w:b/>
       <w:bCs/>
-      <w:i/>
       <w:sz w:val="26"/>
       <w:szCs w:val="26"/>
       <w:u w:val="single"/>
@@ -12461,7 +12373,6 @@
       <w:outlineLvl w:val="2"/>
     </w:pPr>
     <w:rPr>
-      <w:rFonts w:ascii="Verdana" w:hAnsi="Verdana"/>
       <w:bCs w:val="0"/>
       <w:color w:val="000000" w:themeColor="text1"/>
       <w:sz w:val="24"/>
@@ -12548,12 +12459,11 @@
     <w:basedOn w:val="Policepardfaut"/>
     <w:link w:val="Titre2"/>
     <w:uiPriority w:val="9"/>
-    <w:rsid w:val="00063CC9"/>
+    <w:rsid w:val="001C4DB8"/>
     <w:rPr>
-      <w:rFonts w:ascii="Arial" w:eastAsiaTheme="majorEastAsia" w:hAnsi="Arial" w:cstheme="majorBidi"/>
+      <w:rFonts w:ascii="Verdana" w:eastAsiaTheme="majorEastAsia" w:hAnsi="Verdana" w:cstheme="majorBidi"/>
       <w:b/>
       <w:bCs/>
-      <w:i/>
       <w:sz w:val="26"/>
       <w:szCs w:val="26"/>
       <w:u w:val="single"/>

</xml_diff>